<commit_message>
Some changes in the instruction and #3
</commit_message>
<xml_diff>
--- a/Инструкция.docx
+++ b/Инструкция.docx
@@ -1,10 +1,10 @@
 
 <file path=word/document.xml><?xml version="1.0" encoding="utf-8"?>
-<w:document xmlns:wpc="http://schemas.microsoft.com/office/word/2010/wordprocessingCanvas" xmlns:mc="http://schemas.openxmlformats.org/markup-compatibility/2006" xmlns:o="urn:schemas-microsoft-com:office:office" xmlns:r="http://schemas.openxmlformats.org/officeDocument/2006/relationships" xmlns:m="http://schemas.openxmlformats.org/officeDocument/2006/math" xmlns:v="urn:schemas-microsoft-com:vml" xmlns:wp14="http://schemas.microsoft.com/office/word/2010/wordprocessingDrawing" xmlns:wp="http://schemas.openxmlformats.org/drawingml/2006/wordprocessingDrawing" xmlns:w10="urn:schemas-microsoft-com:office:word" xmlns:w="http://schemas.openxmlformats.org/wordprocessingml/2006/main" xmlns:w14="http://schemas.microsoft.com/office/word/2010/wordml" xmlns:w15="http://schemas.microsoft.com/office/word/2012/wordml" xmlns:wpg="http://schemas.microsoft.com/office/word/2010/wordprocessingGroup" xmlns:wpi="http://schemas.microsoft.com/office/word/2010/wordprocessingInk" xmlns:wne="http://schemas.microsoft.com/office/word/2006/wordml" xmlns:wps="http://schemas.microsoft.com/office/word/2010/wordprocessingShape" mc:Ignorable="w14 w15 wp14">
+<w:document xmlns:wpc="http://schemas.microsoft.com/office/word/2010/wordprocessingCanvas" xmlns:cx="http://schemas.microsoft.com/office/drawing/2014/chartex" xmlns:cx1="http://schemas.microsoft.com/office/drawing/2015/9/8/chartex" xmlns:cx2="http://schemas.microsoft.com/office/drawing/2015/10/21/chartex" xmlns:cx3="http://schemas.microsoft.com/office/drawing/2016/5/9/chartex" xmlns:cx4="http://schemas.microsoft.com/office/drawing/2016/5/10/chartex" xmlns:cx5="http://schemas.microsoft.com/office/drawing/2016/5/11/chartex" xmlns:cx6="http://schemas.microsoft.com/office/drawing/2016/5/12/chartex" xmlns:cx7="http://schemas.microsoft.com/office/drawing/2016/5/13/chartex" xmlns:cx8="http://schemas.microsoft.com/office/drawing/2016/5/14/chartex" xmlns:mc="http://schemas.openxmlformats.org/markup-compatibility/2006" xmlns:aink="http://schemas.microsoft.com/office/drawing/2016/ink" xmlns:am3d="http://schemas.microsoft.com/office/drawing/2017/model3d" xmlns:o="urn:schemas-microsoft-com:office:office" xmlns:r="http://schemas.openxmlformats.org/officeDocument/2006/relationships" xmlns:m="http://schemas.openxmlformats.org/officeDocument/2006/math" xmlns:v="urn:schemas-microsoft-com:vml" xmlns:wp14="http://schemas.microsoft.com/office/word/2010/wordprocessingDrawing" xmlns:wp="http://schemas.openxmlformats.org/drawingml/2006/wordprocessingDrawing" xmlns:w10="urn:schemas-microsoft-com:office:word" xmlns:w="http://schemas.openxmlformats.org/wordprocessingml/2006/main" xmlns:w14="http://schemas.microsoft.com/office/word/2010/wordml" xmlns:w15="http://schemas.microsoft.com/office/word/2012/wordml" xmlns:w16cid="http://schemas.microsoft.com/office/word/2016/wordml/cid" xmlns:w16se="http://schemas.microsoft.com/office/word/2015/wordml/symex" xmlns:wpg="http://schemas.microsoft.com/office/word/2010/wordprocessingGroup" xmlns:wpi="http://schemas.microsoft.com/office/word/2010/wordprocessingInk" xmlns:wne="http://schemas.microsoft.com/office/word/2006/wordml" xmlns:wps="http://schemas.microsoft.com/office/word/2010/wordprocessingShape" mc:Ignorable="w14 w15 w16se w16cid wp14">
   <w:body>
     <w:p>
       <w:pPr>
-        <w:pStyle w:val="a3"/>
+        <w:pStyle w:val="ListParagraph"/>
         <w:numPr>
           <w:ilvl w:val="0"/>
           <w:numId w:val="1"/>
@@ -27,7 +27,7 @@
       <w:hyperlink r:id="rId6" w:history="1">
         <w:r>
           <w:rPr>
-            <w:rStyle w:val="a4"/>
+            <w:rStyle w:val="Hyperlink"/>
             <w:rFonts w:ascii="Times New Roman" w:hAnsi="Times New Roman" w:cs="Times New Roman"/>
             <w:sz w:val="24"/>
             <w:szCs w:val="24"/>
@@ -46,7 +46,7 @@
     </w:p>
     <w:p>
       <w:pPr>
-        <w:pStyle w:val="a3"/>
+        <w:pStyle w:val="ListParagraph"/>
         <w:numPr>
           <w:ilvl w:val="0"/>
           <w:numId w:val="1"/>
@@ -87,7 +87,7 @@
       <w:hyperlink r:id="rId7" w:history="1">
         <w:r>
           <w:rPr>
-            <w:rStyle w:val="a4"/>
+            <w:rStyle w:val="Hyperlink"/>
             <w:rFonts w:ascii="Times New Roman" w:hAnsi="Times New Roman" w:cs="Times New Roman"/>
             <w:sz w:val="24"/>
             <w:szCs w:val="24"/>
@@ -97,7 +97,7 @@
         </w:r>
         <w:r>
           <w:rPr>
-            <w:rStyle w:val="a4"/>
+            <w:rStyle w:val="Hyperlink"/>
             <w:rFonts w:ascii="Times New Roman" w:hAnsi="Times New Roman" w:cs="Times New Roman"/>
             <w:sz w:val="24"/>
             <w:szCs w:val="24"/>
@@ -106,7 +106,7 @@
         </w:r>
         <w:r>
           <w:rPr>
-            <w:rStyle w:val="a4"/>
+            <w:rStyle w:val="Hyperlink"/>
             <w:rFonts w:ascii="Times New Roman" w:hAnsi="Times New Roman" w:cs="Times New Roman"/>
             <w:sz w:val="24"/>
             <w:szCs w:val="24"/>
@@ -116,7 +116,7 @@
         </w:r>
         <w:r>
           <w:rPr>
-            <w:rStyle w:val="a4"/>
+            <w:rStyle w:val="Hyperlink"/>
             <w:rFonts w:ascii="Times New Roman" w:hAnsi="Times New Roman" w:cs="Times New Roman"/>
             <w:sz w:val="24"/>
             <w:szCs w:val="24"/>
@@ -126,7 +126,7 @@
         <w:proofErr w:type="spellStart"/>
         <w:r>
           <w:rPr>
-            <w:rStyle w:val="a4"/>
+            <w:rStyle w:val="Hyperlink"/>
             <w:rFonts w:ascii="Times New Roman" w:hAnsi="Times New Roman" w:cs="Times New Roman"/>
             <w:sz w:val="24"/>
             <w:szCs w:val="24"/>
@@ -137,7 +137,7 @@
         <w:proofErr w:type="spellEnd"/>
         <w:r>
           <w:rPr>
-            <w:rStyle w:val="a4"/>
+            <w:rStyle w:val="Hyperlink"/>
             <w:rFonts w:ascii="Times New Roman" w:hAnsi="Times New Roman" w:cs="Times New Roman"/>
             <w:sz w:val="24"/>
             <w:szCs w:val="24"/>
@@ -146,7 +146,7 @@
         </w:r>
         <w:r>
           <w:rPr>
-            <w:rStyle w:val="a4"/>
+            <w:rStyle w:val="Hyperlink"/>
             <w:rFonts w:ascii="Times New Roman" w:hAnsi="Times New Roman" w:cs="Times New Roman"/>
             <w:sz w:val="24"/>
             <w:szCs w:val="24"/>
@@ -174,7 +174,7 @@
     </w:p>
     <w:p>
       <w:pPr>
-        <w:pStyle w:val="a3"/>
+        <w:pStyle w:val="ListParagraph"/>
         <w:numPr>
           <w:ilvl w:val="0"/>
           <w:numId w:val="1"/>
@@ -225,7 +225,7 @@
           <w:sz w:val="24"/>
           <w:szCs w:val="24"/>
         </w:rPr>
-        <w:t>3</w:t>
+        <w:t>4</w:t>
       </w:r>
       <w:r>
         <w:rPr>
@@ -263,7 +263,7 @@
       </w:r>
       <w:r>
         <w:rPr>
-          <w:rStyle w:val="a4"/>
+          <w:rStyle w:val="Hyperlink"/>
           <w:rFonts w:ascii="Times New Roman" w:hAnsi="Times New Roman" w:cs="Times New Roman"/>
           <w:sz w:val="24"/>
           <w:szCs w:val="24"/>
@@ -272,7 +272,7 @@
       </w:r>
       <w:r>
         <w:rPr>
-          <w:rStyle w:val="a4"/>
+          <w:rStyle w:val="Hyperlink"/>
           <w:rFonts w:ascii="Times New Roman" w:hAnsi="Times New Roman" w:cs="Times New Roman"/>
           <w:sz w:val="24"/>
           <w:szCs w:val="24"/>
@@ -281,7 +281,7 @@
       </w:r>
       <w:r>
         <w:rPr>
-          <w:rStyle w:val="a4"/>
+          <w:rStyle w:val="Hyperlink"/>
           <w:rFonts w:ascii="Times New Roman" w:hAnsi="Times New Roman" w:cs="Times New Roman"/>
           <w:sz w:val="24"/>
           <w:szCs w:val="24"/>
@@ -290,7 +290,7 @@
       </w:r>
       <w:r>
         <w:rPr>
-          <w:rStyle w:val="a4"/>
+          <w:rStyle w:val="Hyperlink"/>
           <w:rFonts w:ascii="Times New Roman" w:hAnsi="Times New Roman" w:cs="Times New Roman"/>
           <w:sz w:val="24"/>
           <w:szCs w:val="24"/>
@@ -299,7 +299,7 @@
       </w:r>
       <w:r>
         <w:rPr>
-          <w:rStyle w:val="a4"/>
+          <w:rStyle w:val="Hyperlink"/>
           <w:rFonts w:ascii="Times New Roman" w:hAnsi="Times New Roman" w:cs="Times New Roman"/>
           <w:sz w:val="24"/>
           <w:szCs w:val="24"/>
@@ -308,12 +308,12 @@
       </w:r>
       <w:r>
         <w:rPr>
-          <w:rStyle w:val="a4"/>
-          <w:rFonts w:ascii="Times New Roman" w:hAnsi="Times New Roman" w:cs="Times New Roman"/>
-          <w:sz w:val="24"/>
-          <w:szCs w:val="24"/>
-        </w:rPr>
-        <w:t>3</w:t>
+          <w:rStyle w:val="Hyperlink"/>
+          <w:rFonts w:ascii="Times New Roman" w:hAnsi="Times New Roman" w:cs="Times New Roman"/>
+          <w:sz w:val="24"/>
+          <w:szCs w:val="24"/>
+        </w:rPr>
+        <w:t>4</w:t>
       </w:r>
       <w:r>
         <w:rPr>
@@ -325,7 +325,7 @@
       </w:r>
       <w:r>
         <w:rPr>
-          <w:rStyle w:val="a4"/>
+          <w:rStyle w:val="Hyperlink"/>
           <w:rFonts w:ascii="Times New Roman" w:hAnsi="Times New Roman" w:cs="Times New Roman"/>
           <w:sz w:val="24"/>
           <w:szCs w:val="24"/>
@@ -335,7 +335,7 @@
     </w:p>
     <w:p>
       <w:pPr>
-        <w:pStyle w:val="a3"/>
+        <w:pStyle w:val="ListParagraph"/>
         <w:numPr>
           <w:ilvl w:val="0"/>
           <w:numId w:val="1"/>
@@ -353,7 +353,48 @@
           <w:sz w:val="24"/>
           <w:szCs w:val="24"/>
         </w:rPr>
-        <w:t xml:space="preserve">Устанавливаем на свои машины программу </w:t>
+        <w:t>Устанавливаем на свои</w:t>
+      </w:r>
+      <w:r>
+        <w:rPr>
+          <w:rFonts w:ascii="Times New Roman" w:hAnsi="Times New Roman" w:cs="Times New Roman"/>
+          <w:sz w:val="24"/>
+          <w:szCs w:val="24"/>
+        </w:rPr>
+        <w:t xml:space="preserve"> </w:t>
+      </w:r>
+      <w:r>
+        <w:rPr>
+          <w:rFonts w:ascii="Times New Roman" w:hAnsi="Times New Roman" w:cs="Times New Roman"/>
+          <w:sz w:val="24"/>
+          <w:szCs w:val="24"/>
+          <w:lang w:bidi="he-IL"/>
+        </w:rPr>
+        <w:t>личные</w:t>
+      </w:r>
+      <w:r>
+        <w:rPr>
+          <w:rFonts w:ascii="Times New Roman" w:hAnsi="Times New Roman" w:cs="Times New Roman"/>
+          <w:sz w:val="24"/>
+          <w:szCs w:val="24"/>
+        </w:rPr>
+        <w:t xml:space="preserve"> машины</w:t>
+      </w:r>
+      <w:r>
+        <w:rPr>
+          <w:rFonts w:ascii="Times New Roman" w:hAnsi="Times New Roman" w:cs="Times New Roman"/>
+          <w:sz w:val="24"/>
+          <w:szCs w:val="24"/>
+        </w:rPr>
+        <w:t xml:space="preserve"> (если хочется работать из дома)</w:t>
+      </w:r>
+      <w:r>
+        <w:rPr>
+          <w:rFonts w:ascii="Times New Roman" w:hAnsi="Times New Roman" w:cs="Times New Roman"/>
+          <w:sz w:val="24"/>
+          <w:szCs w:val="24"/>
+        </w:rPr>
+        <w:t xml:space="preserve"> программу </w:t>
       </w:r>
       <w:proofErr w:type="spellStart"/>
       <w:r>
@@ -362,7 +403,7 @@
           <w:sz w:val="24"/>
           <w:szCs w:val="24"/>
         </w:rPr>
-        <w:t>TortoiseSVN</w:t>
+        <w:t>Tortoise</w:t>
       </w:r>
       <w:proofErr w:type="spellEnd"/>
       <w:r>
@@ -370,6 +411,15 @@
           <w:rFonts w:ascii="Times New Roman" w:hAnsi="Times New Roman" w:cs="Times New Roman"/>
           <w:sz w:val="24"/>
           <w:szCs w:val="24"/>
+          <w:lang w:val="en-US"/>
+        </w:rPr>
+        <w:t>Git</w:t>
+      </w:r>
+      <w:r>
+        <w:rPr>
+          <w:rFonts w:ascii="Times New Roman" w:hAnsi="Times New Roman" w:cs="Times New Roman"/>
+          <w:sz w:val="24"/>
+          <w:szCs w:val="24"/>
         </w:rPr>
         <w:t xml:space="preserve"> </w:t>
       </w:r>
@@ -389,9 +439,53 @@
           <w:szCs w:val="24"/>
           <w:lang w:val="en-US"/>
         </w:rPr>
-        <w:t>github</w:t>
+        <w:t>G</w:t>
+      </w:r>
+      <w:r>
+        <w:rPr>
+          <w:rFonts w:ascii="Times New Roman" w:hAnsi="Times New Roman" w:cs="Times New Roman"/>
+          <w:sz w:val="24"/>
+          <w:szCs w:val="24"/>
+          <w:lang w:val="en-US"/>
+        </w:rPr>
+        <w:t>ithub</w:t>
       </w:r>
       <w:proofErr w:type="spellEnd"/>
+      <w:r>
+        <w:rPr>
+          <w:rFonts w:ascii="Times New Roman" w:hAnsi="Times New Roman" w:cs="Times New Roman"/>
+          <w:sz w:val="24"/>
+          <w:szCs w:val="24"/>
+        </w:rPr>
+        <w:t xml:space="preserve"> </w:t>
+      </w:r>
+      <w:r>
+        <w:rPr>
+          <w:rFonts w:ascii="Times New Roman" w:hAnsi="Times New Roman" w:cs="Times New Roman"/>
+          <w:sz w:val="24"/>
+          <w:szCs w:val="24"/>
+          <w:lang w:val="en-US"/>
+        </w:rPr>
+        <w:t>Desktop</w:t>
+      </w:r>
+      <w:r>
+        <w:rPr>
+          <w:rFonts w:ascii="Times New Roman" w:hAnsi="Times New Roman" w:cs="Times New Roman"/>
+          <w:sz w:val="24"/>
+          <w:szCs w:val="24"/>
+        </w:rPr>
+        <w:t>.</w:t>
+      </w:r>
+      <w:bookmarkStart w:id="0" w:name="_GoBack"/>
+      <w:bookmarkEnd w:id="0"/>
+      <w:r>
+        <w:rPr>
+          <w:rFonts w:ascii="Times New Roman" w:hAnsi="Times New Roman" w:cs="Times New Roman"/>
+          <w:sz w:val="24"/>
+          <w:szCs w:val="24"/>
+        </w:rPr>
+        <w:t xml:space="preserve"> </w:t>
+      </w:r>
     </w:p>
     <w:p>
       <w:pPr>
@@ -403,8 +497,6 @@
           <w:szCs w:val="24"/>
         </w:rPr>
       </w:pPr>
-      <w:bookmarkStart w:id="0" w:name="_GoBack"/>
-      <w:bookmarkEnd w:id="0"/>
     </w:p>
     <w:sectPr>
       <w:pgSz w:w="11906" w:h="16838"/>
@@ -417,7 +509,7 @@
 </file>
 
 <file path=word/numbering.xml><?xml version="1.0" encoding="utf-8"?>
-<w:numbering xmlns:wpc="http://schemas.microsoft.com/office/word/2010/wordprocessingCanvas" xmlns:mc="http://schemas.openxmlformats.org/markup-compatibility/2006" xmlns:o="urn:schemas-microsoft-com:office:office" xmlns:r="http://schemas.openxmlformats.org/officeDocument/2006/relationships" xmlns:m="http://schemas.openxmlformats.org/officeDocument/2006/math" xmlns:v="urn:schemas-microsoft-com:vml" xmlns:wp14="http://schemas.microsoft.com/office/word/2010/wordprocessingDrawing" xmlns:wp="http://schemas.openxmlformats.org/drawingml/2006/wordprocessingDrawing" xmlns:w10="urn:schemas-microsoft-com:office:word" xmlns:w="http://schemas.openxmlformats.org/wordprocessingml/2006/main" xmlns:w14="http://schemas.microsoft.com/office/word/2010/wordml" xmlns:w15="http://schemas.microsoft.com/office/word/2012/wordml" xmlns:wpg="http://schemas.microsoft.com/office/word/2010/wordprocessingGroup" xmlns:wpi="http://schemas.microsoft.com/office/word/2010/wordprocessingInk" xmlns:wne="http://schemas.microsoft.com/office/word/2006/wordml" xmlns:wps="http://schemas.microsoft.com/office/word/2010/wordprocessingShape" mc:Ignorable="w14 w15 wp14">
+<w:numbering xmlns:wpc="http://schemas.microsoft.com/office/word/2010/wordprocessingCanvas" xmlns:cx="http://schemas.microsoft.com/office/drawing/2014/chartex" xmlns:cx1="http://schemas.microsoft.com/office/drawing/2015/9/8/chartex" xmlns:cx2="http://schemas.microsoft.com/office/drawing/2015/10/21/chartex" xmlns:cx3="http://schemas.microsoft.com/office/drawing/2016/5/9/chartex" xmlns:cx4="http://schemas.microsoft.com/office/drawing/2016/5/10/chartex" xmlns:cx5="http://schemas.microsoft.com/office/drawing/2016/5/11/chartex" xmlns:cx6="http://schemas.microsoft.com/office/drawing/2016/5/12/chartex" xmlns:cx7="http://schemas.microsoft.com/office/drawing/2016/5/13/chartex" xmlns:cx8="http://schemas.microsoft.com/office/drawing/2016/5/14/chartex" xmlns:mc="http://schemas.openxmlformats.org/markup-compatibility/2006" xmlns:aink="http://schemas.microsoft.com/office/drawing/2016/ink" xmlns:am3d="http://schemas.microsoft.com/office/drawing/2017/model3d" xmlns:o="urn:schemas-microsoft-com:office:office" xmlns:r="http://schemas.openxmlformats.org/officeDocument/2006/relationships" xmlns:m="http://schemas.openxmlformats.org/officeDocument/2006/math" xmlns:v="urn:schemas-microsoft-com:vml" xmlns:wp14="http://schemas.microsoft.com/office/word/2010/wordprocessingDrawing" xmlns:wp="http://schemas.openxmlformats.org/drawingml/2006/wordprocessingDrawing" xmlns:w10="urn:schemas-microsoft-com:office:word" xmlns:w="http://schemas.openxmlformats.org/wordprocessingml/2006/main" xmlns:w14="http://schemas.microsoft.com/office/word/2010/wordml" xmlns:w15="http://schemas.microsoft.com/office/word/2012/wordml" xmlns:w16cid="http://schemas.microsoft.com/office/word/2016/wordml/cid" xmlns:w16se="http://schemas.microsoft.com/office/word/2015/wordml/symex" xmlns:wpg="http://schemas.microsoft.com/office/word/2010/wordprocessingGroup" xmlns:wpi="http://schemas.microsoft.com/office/word/2010/wordprocessingInk" xmlns:wne="http://schemas.microsoft.com/office/word/2006/wordml" xmlns:wps="http://schemas.microsoft.com/office/word/2010/wordprocessingShape" mc:Ignorable="w14 w15 w16se w16cid wp14">
   <w:abstractNum w:abstractNumId="0" w15:restartNumberingAfterBreak="0">
     <w:nsid w:val="1FEF3FC6"/>
     <w:multiLevelType w:val="hybridMultilevel"/>
@@ -514,7 +606,7 @@
 </file>
 
 <file path=word/styles.xml><?xml version="1.0" encoding="utf-8"?>
-<w:styles xmlns:mc="http://schemas.openxmlformats.org/markup-compatibility/2006" xmlns:r="http://schemas.openxmlformats.org/officeDocument/2006/relationships" xmlns:w="http://schemas.openxmlformats.org/wordprocessingml/2006/main" xmlns:w14="http://schemas.microsoft.com/office/word/2010/wordml" xmlns:w15="http://schemas.microsoft.com/office/word/2012/wordml" mc:Ignorable="w14 w15">
+<w:styles xmlns:mc="http://schemas.openxmlformats.org/markup-compatibility/2006" xmlns:r="http://schemas.openxmlformats.org/officeDocument/2006/relationships" xmlns:w="http://schemas.openxmlformats.org/wordprocessingml/2006/main" xmlns:w14="http://schemas.microsoft.com/office/word/2010/wordml" xmlns:w15="http://schemas.microsoft.com/office/word/2012/wordml" xmlns:w16cid="http://schemas.microsoft.com/office/word/2016/wordml/cid" xmlns:w16se="http://schemas.microsoft.com/office/word/2015/wordml/symex" mc:Ignorable="w14 w15 w16se w16cid">
   <w:docDefaults>
     <w:rPrDefault>
       <w:rPr>
@@ -530,7 +622,7 @@
       </w:pPr>
     </w:pPrDefault>
   </w:docDefaults>
-  <w:latentStyles w:defLockedState="0" w:defUIPriority="99" w:defSemiHidden="0" w:defUnhideWhenUsed="0" w:defQFormat="0" w:count="371">
+  <w:latentStyles w:defLockedState="0" w:defUIPriority="99" w:defSemiHidden="0" w:defUnhideWhenUsed="0" w:defQFormat="0" w:count="375">
     <w:lsdException w:name="Normal" w:uiPriority="0" w:qFormat="1"/>
     <w:lsdException w:name="heading 1" w:uiPriority="9" w:qFormat="1"/>
     <w:lsdException w:name="heading 2" w:semiHidden="1" w:uiPriority="9" w:unhideWhenUsed="1" w:qFormat="1"/>
@@ -636,7 +728,6 @@
     <w:lsdException w:name="HTML Sample" w:semiHidden="1" w:unhideWhenUsed="1"/>
     <w:lsdException w:name="HTML Typewriter" w:semiHidden="1" w:unhideWhenUsed="1"/>
     <w:lsdException w:name="HTML Variable" w:semiHidden="1" w:unhideWhenUsed="1"/>
-    <w:lsdException w:name="Normal Table" w:semiHidden="1" w:unhideWhenUsed="1"/>
     <w:lsdException w:name="annotation subject" w:semiHidden="1" w:unhideWhenUsed="1"/>
     <w:lsdException w:name="No List" w:semiHidden="1" w:unhideWhenUsed="1"/>
     <w:lsdException w:name="Outline List 1" w:semiHidden="1" w:unhideWhenUsed="1"/>
@@ -680,10 +771,8 @@
     <w:lsdException w:name="Table Elegant" w:semiHidden="1" w:unhideWhenUsed="1"/>
     <w:lsdException w:name="Table Professional" w:semiHidden="1" w:unhideWhenUsed="1"/>
     <w:lsdException w:name="Table Subtle 1" w:semiHidden="1" w:unhideWhenUsed="1"/>
-    <w:lsdException w:name="Table Subtle 2" w:semiHidden="1" w:unhideWhenUsed="1"/>
     <w:lsdException w:name="Table Web 1" w:semiHidden="1" w:unhideWhenUsed="1"/>
     <w:lsdException w:name="Table Web 2" w:semiHidden="1" w:unhideWhenUsed="1"/>
-    <w:lsdException w:name="Table Web 3" w:semiHidden="1" w:unhideWhenUsed="1"/>
     <w:lsdException w:name="Balloon Text" w:semiHidden="1" w:unhideWhenUsed="1"/>
     <w:lsdException w:name="Table Grid" w:uiPriority="59"/>
     <w:lsdException w:name="Table Theme" w:semiHidden="1" w:unhideWhenUsed="1"/>
@@ -902,16 +991,20 @@
     <w:lsdException w:name="List Table 5 Dark Accent 6" w:uiPriority="50"/>
     <w:lsdException w:name="List Table 6 Colorful Accent 6" w:uiPriority="51"/>
     <w:lsdException w:name="List Table 7 Colorful Accent 6" w:uiPriority="52"/>
+    <w:lsdException w:name="Mention" w:semiHidden="1" w:unhideWhenUsed="1"/>
+    <w:lsdException w:name="Smart Hyperlink" w:semiHidden="1" w:unhideWhenUsed="1"/>
+    <w:lsdException w:name="Hashtag" w:semiHidden="1" w:unhideWhenUsed="1"/>
+    <w:lsdException w:name="Unresolved Mention" w:semiHidden="1" w:unhideWhenUsed="1"/>
   </w:latentStyles>
-  <w:style w:type="paragraph" w:default="1" w:styleId="a">
+  <w:style w:type="paragraph" w:default="1" w:styleId="Normal">
     <w:name w:val="Normal"/>
     <w:qFormat/>
     <w:rsid w:val="0058581C"/>
   </w:style>
-  <w:style w:type="paragraph" w:styleId="1">
+  <w:style w:type="paragraph" w:styleId="Heading1">
     <w:name w:val="heading 1"/>
-    <w:basedOn w:val="a"/>
-    <w:link w:val="10"/>
+    <w:basedOn w:val="Normal"/>
+    <w:link w:val="Heading1Char"/>
     <w:uiPriority w:val="9"/>
     <w:qFormat/>
     <w:rsid w:val="006C4021"/>
@@ -929,13 +1022,13 @@
       <w:lang w:eastAsia="ru-RU"/>
     </w:rPr>
   </w:style>
-  <w:style w:type="character" w:default="1" w:styleId="a0">
+  <w:style w:type="character" w:default="1" w:styleId="DefaultParagraphFont">
     <w:name w:val="Default Paragraph Font"/>
     <w:uiPriority w:val="1"/>
     <w:semiHidden/>
     <w:unhideWhenUsed/>
   </w:style>
-  <w:style w:type="table" w:default="1" w:styleId="a1">
+  <w:style w:type="table" w:default="1" w:styleId="TableNormal">
     <w:name w:val="Normal Table"/>
     <w:uiPriority w:val="99"/>
     <w:semiHidden/>
@@ -950,15 +1043,15 @@
       </w:tblCellMar>
     </w:tblPr>
   </w:style>
-  <w:style w:type="numbering" w:default="1" w:styleId="a2">
+  <w:style w:type="numbering" w:default="1" w:styleId="NoList">
     <w:name w:val="No List"/>
     <w:uiPriority w:val="99"/>
     <w:semiHidden/>
     <w:unhideWhenUsed/>
   </w:style>
-  <w:style w:type="paragraph" w:styleId="a3">
+  <w:style w:type="paragraph" w:styleId="ListParagraph">
     <w:name w:val="List Paragraph"/>
-    <w:basedOn w:val="a"/>
+    <w:basedOn w:val="Normal"/>
     <w:uiPriority w:val="34"/>
     <w:qFormat/>
     <w:rsid w:val="006C4021"/>
@@ -967,9 +1060,9 @@
       <w:contextualSpacing/>
     </w:pPr>
   </w:style>
-  <w:style w:type="character" w:styleId="a4">
+  <w:style w:type="character" w:styleId="Hyperlink">
     <w:name w:val="Hyperlink"/>
-    <w:basedOn w:val="a0"/>
+    <w:basedOn w:val="DefaultParagraphFont"/>
     <w:uiPriority w:val="99"/>
     <w:unhideWhenUsed/>
     <w:rsid w:val="006C4021"/>
@@ -978,10 +1071,10 @@
       <w:u w:val="single"/>
     </w:rPr>
   </w:style>
-  <w:style w:type="character" w:customStyle="1" w:styleId="10">
-    <w:name w:val="Заголовок 1 Знак"/>
-    <w:basedOn w:val="a0"/>
-    <w:link w:val="1"/>
+  <w:style w:type="character" w:customStyle="1" w:styleId="Heading1Char">
+    <w:name w:val="Heading 1 Char"/>
+    <w:basedOn w:val="DefaultParagraphFont"/>
+    <w:link w:val="Heading1"/>
     <w:uiPriority w:val="9"/>
     <w:rsid w:val="006C4021"/>
     <w:rPr>
@@ -994,9 +1087,9 @@
       <w:lang w:eastAsia="ru-RU"/>
     </w:rPr>
   </w:style>
-  <w:style w:type="character" w:styleId="a5">
+  <w:style w:type="character" w:styleId="Strong">
     <w:name w:val="Strong"/>
-    <w:basedOn w:val="a0"/>
+    <w:basedOn w:val="DefaultParagraphFont"/>
     <w:uiPriority w:val="22"/>
     <w:qFormat/>
     <w:rsid w:val="006C4021"/>
@@ -1007,12 +1100,12 @@
   </w:style>
   <w:style w:type="character" w:customStyle="1" w:styleId="author">
     <w:name w:val="author"/>
-    <w:basedOn w:val="a0"/>
+    <w:basedOn w:val="DefaultParagraphFont"/>
     <w:rsid w:val="00E721FD"/>
   </w:style>
   <w:style w:type="character" w:customStyle="1" w:styleId="path-divider">
     <w:name w:val="path-divider"/>
-    <w:basedOn w:val="a0"/>
+    <w:basedOn w:val="DefaultParagraphFont"/>
     <w:rsid w:val="00E721FD"/>
   </w:style>
 </w:styles>
@@ -1308,7 +1401,7 @@
 </file>
 
 <file path=customXml/itemProps1.xml><?xml version="1.0" encoding="utf-8"?>
-<ds:datastoreItem xmlns:ds="http://schemas.openxmlformats.org/officeDocument/2006/customXml" ds:itemID="{BA2338AC-C89A-40B4-80C5-C7C1AB70FD94}">
+<ds:datastoreItem xmlns:ds="http://schemas.openxmlformats.org/officeDocument/2006/customXml" ds:itemID="{87004AB3-C5F7-4C80-8ADC-DFA485203D5E}">
   <ds:schemaRefs>
     <ds:schemaRef ds:uri="http://schemas.openxmlformats.org/officeDocument/2006/bibliography"/>
   </ds:schemaRefs>

</xml_diff>